<commit_message>
add default court selectors
</commit_message>
<xml_diff>
--- a/docassemble/Transfernotice/data/templates/TransferNotice.docx
+++ b/docassemble/Transfernotice/data/templates/TransferNotice.docx
@@ -113,6 +113,7 @@
           <w:szCs w:val="24"/>
         </w:rPr>
       </w:pPr>
+      <w:proofErr w:type="gramStart"/>
       <w:r>
         <w:rPr>
           <w:rFonts w:ascii="Times New Roman" w:hAnsi="Times New Roman" w:cs="Times New Roman"/>
@@ -128,7 +129,16 @@
           <w:sz w:val="24"/>
           <w:szCs w:val="24"/>
         </w:rPr>
-        <w:t>court.</w:t>
+        <w:t>court</w:t>
+      </w:r>
+      <w:proofErr w:type="gramEnd"/>
+      <w:r>
+        <w:rPr>
+          <w:rFonts w:ascii="Times New Roman" w:hAnsi="Times New Roman" w:cs="Times New Roman"/>
+          <w:sz w:val="24"/>
+          <w:szCs w:val="24"/>
+        </w:rPr>
+        <w:t>.</w:t>
       </w:r>
       <w:r>
         <w:rPr>
@@ -202,6 +212,7 @@
           <w:szCs w:val="24"/>
         </w:rPr>
       </w:pPr>
+      <w:proofErr w:type="gramStart"/>
       <w:r>
         <w:rPr>
           <w:rFonts w:ascii="Times New Roman" w:hAnsi="Times New Roman" w:cs="Times New Roman"/>
@@ -218,6 +229,7 @@
         </w:rPr>
         <w:t>plaintiffs</w:t>
       </w:r>
+      <w:proofErr w:type="gramEnd"/>
       <w:r>
         <w:rPr>
           <w:rFonts w:ascii="Times New Roman" w:hAnsi="Times New Roman" w:cs="Times New Roman"/>
@@ -352,6 +364,7 @@
           <w:szCs w:val="24"/>
         </w:rPr>
       </w:pPr>
+      <w:proofErr w:type="gramStart"/>
       <w:r>
         <w:rPr>
           <w:rFonts w:ascii="Times New Roman" w:hAnsi="Times New Roman" w:cs="Times New Roman"/>
@@ -368,6 +381,7 @@
         </w:rPr>
         <w:t>defendants</w:t>
       </w:r>
+      <w:proofErr w:type="gramEnd"/>
       <w:r>
         <w:rPr>
           <w:rFonts w:ascii="Times New Roman" w:hAnsi="Times New Roman" w:cs="Times New Roman"/>
@@ -463,7 +477,16 @@
           <w:sz w:val="24"/>
           <w:szCs w:val="24"/>
         </w:rPr>
-        <w:t xml:space="preserve">e {{ </w:t>
+        <w:t xml:space="preserve">e </w:t>
+      </w:r>
+      <w:proofErr w:type="gramStart"/>
+      <w:r>
+        <w:rPr>
+          <w:rFonts w:ascii="Times New Roman" w:hAnsi="Times New Roman" w:cs="Times New Roman"/>
+          <w:sz w:val="24"/>
+          <w:szCs w:val="24"/>
+        </w:rPr>
+        <w:t xml:space="preserve">{{ </w:t>
       </w:r>
       <w:r>
         <w:rPr>
@@ -489,6 +512,7 @@
         </w:rPr>
         <w:t>name</w:t>
       </w:r>
+      <w:proofErr w:type="gramEnd"/>
       <w:r>
         <w:rPr>
           <w:rFonts w:ascii="Times New Roman" w:hAnsi="Times New Roman" w:cs="Times New Roman"/>
@@ -601,18 +625,7 @@
                 <w:szCs w:val="24"/>
                 <w:lang w:val="en-US"/>
               </w:rPr>
-              <w:t xml:space="preserve"> </w:t>
-            </w:r>
-            <w:r>
-              <w:rPr>
-                <w:rFonts w:ascii="Times New Roman" w:eastAsia="Brush Script MT" w:hAnsi="Times New Roman" w:cs="Times New Roman"/>
-                <w:bCs/>
-                <w:iCs/>
-                <w:sz w:val="24"/>
-                <w:szCs w:val="24"/>
-                <w:lang w:val="en-US"/>
-              </w:rPr>
-              <w:t>%}</w:t>
+              <w:t xml:space="preserve"> %}</w:t>
             </w:r>
           </w:p>
         </w:tc>
@@ -657,6 +670,7 @@
                 <w:szCs w:val="24"/>
               </w:rPr>
             </w:pPr>
+            <w:proofErr w:type="gramStart"/>
             <w:r>
               <w:rPr>
                 <w:rFonts w:ascii="Times New Roman" w:eastAsia="Brush Script MT" w:hAnsi="Times New Roman" w:cs="Times New Roman"/>
@@ -685,6 +699,7 @@
               </w:rPr>
               <w:t>defendant</w:t>
             </w:r>
+            <w:proofErr w:type="gramEnd"/>
             <w:r>
               <w:rPr>
                 <w:rFonts w:ascii="Times New Roman" w:eastAsia="Brush Script MT" w:hAnsi="Times New Roman" w:cs="Times New Roman"/>
@@ -713,6 +728,7 @@
                 <w:szCs w:val="24"/>
               </w:rPr>
             </w:pPr>
+            <w:proofErr w:type="gramStart"/>
             <w:r>
               <w:rPr>
                 <w:rFonts w:ascii="Times New Roman" w:eastAsia="Brush Script MT" w:hAnsi="Times New Roman" w:cs="Times New Roman"/>
@@ -738,7 +754,16 @@
                 <w:sz w:val="24"/>
                 <w:szCs w:val="24"/>
               </w:rPr>
-              <w:t>.name }}, DEFENDANT</w:t>
+              <w:t>.name</w:t>
+            </w:r>
+            <w:proofErr w:type="gramEnd"/>
+            <w:r>
+              <w:rPr>
+                <w:rFonts w:ascii="Times New Roman" w:eastAsia="Brush Script MT" w:hAnsi="Times New Roman" w:cs="Times New Roman"/>
+                <w:sz w:val="24"/>
+                <w:szCs w:val="24"/>
+              </w:rPr>
+              <w:t xml:space="preserve"> }}, DEFENDANT</w:t>
             </w:r>
           </w:p>
           <w:p>
@@ -749,13 +774,23 @@
                 <w:szCs w:val="24"/>
               </w:rPr>
             </w:pPr>
-            <w:r>
-              <w:rPr>
-                <w:rFonts w:ascii="Times New Roman" w:eastAsia="Brush Script MT" w:hAnsi="Times New Roman" w:cs="Times New Roman"/>
-                <w:sz w:val="24"/>
-                <w:szCs w:val="24"/>
-              </w:rPr>
-              <w:t>{{ today() }}</w:t>
+            <w:proofErr w:type="gramStart"/>
+            <w:r>
+              <w:rPr>
+                <w:rFonts w:ascii="Times New Roman" w:eastAsia="Brush Script MT" w:hAnsi="Times New Roman" w:cs="Times New Roman"/>
+                <w:sz w:val="24"/>
+                <w:szCs w:val="24"/>
+              </w:rPr>
+              <w:t>{{ today</w:t>
+            </w:r>
+            <w:proofErr w:type="gramEnd"/>
+            <w:r>
+              <w:rPr>
+                <w:rFonts w:ascii="Times New Roman" w:eastAsia="Brush Script MT" w:hAnsi="Times New Roman" w:cs="Times New Roman"/>
+                <w:sz w:val="24"/>
+                <w:szCs w:val="24"/>
+              </w:rPr>
+              <w:t>() }}</w:t>
             </w:r>
           </w:p>
           <w:p>
@@ -776,6 +811,7 @@
                 <w:lang w:val="en-US"/>
               </w:rPr>
             </w:pPr>
+            <w:proofErr w:type="gramStart"/>
             <w:r>
               <w:rPr>
                 <w:rFonts w:ascii="Times New Roman" w:eastAsia="Brush Script MT" w:hAnsi="Times New Roman" w:cs="Times New Roman"/>
@@ -797,6 +833,7 @@
               </w:rPr>
               <w:t>defendant</w:t>
             </w:r>
+            <w:proofErr w:type="gramEnd"/>
             <w:r>
               <w:rPr>
                 <w:rFonts w:ascii="Times New Roman" w:eastAsia="Brush Script MT" w:hAnsi="Times New Roman" w:cs="Times New Roman"/>
@@ -826,6 +863,7 @@
                 <w:lang w:val="en-US"/>
               </w:rPr>
             </w:pPr>
+            <w:proofErr w:type="gramStart"/>
             <w:r>
               <w:rPr>
                 <w:rFonts w:ascii="Times New Roman" w:eastAsia="Brush Script MT" w:hAnsi="Times New Roman" w:cs="Times New Roman"/>
@@ -855,6 +893,7 @@
               <w:t>showifdef</w:t>
             </w:r>
             <w:proofErr w:type="spellEnd"/>
+            <w:proofErr w:type="gramEnd"/>
             <w:r>
               <w:rPr>
                 <w:rFonts w:ascii="Times New Roman" w:eastAsia="Brush Script MT" w:hAnsi="Times New Roman" w:cs="Times New Roman"/>
@@ -914,6 +953,7 @@
                 <w:lang w:val="en-US"/>
               </w:rPr>
             </w:pPr>
+            <w:proofErr w:type="gramStart"/>
             <w:r>
               <w:rPr>
                 <w:rFonts w:ascii="Times New Roman" w:eastAsia="Brush Script MT" w:hAnsi="Times New Roman" w:cs="Times New Roman"/>
@@ -934,6 +974,7 @@
               <w:t>showifdef</w:t>
             </w:r>
             <w:proofErr w:type="spellEnd"/>
+            <w:proofErr w:type="gramEnd"/>
             <w:r>
               <w:rPr>
                 <w:rFonts w:ascii="Times New Roman" w:eastAsia="Brush Script MT" w:hAnsi="Times New Roman" w:cs="Times New Roman"/>
@@ -1101,7 +1142,34 @@
           <w:tab w:val="left" w:pos="9990"/>
         </w:tabs>
         <w:spacing w:after="0" w:line="240" w:lineRule="auto"/>
-        <w:ind w:left="5040"/>
+        <w:rPr>
+          <w:rFonts w:ascii="Times New Roman" w:eastAsia="Times New Roman" w:hAnsi="Times New Roman" w:cs="Times New Roman"/>
+          <w:sz w:val="24"/>
+          <w:szCs w:val="24"/>
+        </w:rPr>
+      </w:pPr>
+    </w:p>
+    <w:p>
+      <w:pPr>
+        <w:keepNext/>
+        <w:keepLines/>
+        <w:tabs>
+          <w:tab w:val="left" w:pos="270"/>
+          <w:tab w:val="left" w:pos="540"/>
+          <w:tab w:val="left" w:pos="810"/>
+          <w:tab w:val="left" w:pos="1080"/>
+          <w:tab w:val="left" w:pos="4230"/>
+          <w:tab w:val="left" w:pos="4500"/>
+          <w:tab w:val="left" w:pos="5130"/>
+          <w:tab w:val="left" w:pos="6660"/>
+          <w:tab w:val="left" w:pos="6930"/>
+          <w:tab w:val="left" w:pos="7290"/>
+          <w:tab w:val="left" w:pos="7830"/>
+          <w:tab w:val="left" w:pos="8550"/>
+          <w:tab w:val="left" w:pos="9270"/>
+          <w:tab w:val="left" w:pos="9990"/>
+        </w:tabs>
+        <w:spacing w:after="0" w:line="240" w:lineRule="auto"/>
         <w:rPr>
           <w:rFonts w:ascii="Times New Roman" w:eastAsia="Times New Roman" w:hAnsi="Times New Roman" w:cs="Times New Roman"/>
           <w:sz w:val="24"/>
@@ -1144,31 +1212,15 @@
           <w:sz w:val="24"/>
           <w:szCs w:val="24"/>
         </w:rPr>
-        <w:t xml:space="preserve">{%p </w:t>
-      </w:r>
-      <w:r>
-        <w:rPr>
-          <w:rFonts w:ascii="Times New Roman" w:hAnsi="Times New Roman" w:cs="Times New Roman"/>
-          <w:sz w:val="24"/>
-          <w:szCs w:val="24"/>
-        </w:rPr>
-        <w:t xml:space="preserve">for </w:t>
-      </w:r>
-      <w:r>
-        <w:rPr>
-          <w:rFonts w:ascii="Times New Roman" w:hAnsi="Times New Roman" w:cs="Times New Roman"/>
-          <w:sz w:val="24"/>
-          <w:szCs w:val="24"/>
-        </w:rPr>
-        <w:t>plaintiff</w:t>
-      </w:r>
-      <w:r>
-        <w:rPr>
-          <w:rFonts w:ascii="Times New Roman" w:hAnsi="Times New Roman" w:cs="Times New Roman"/>
-          <w:sz w:val="24"/>
-          <w:szCs w:val="24"/>
-        </w:rPr>
-        <w:t xml:space="preserve"> </w:t>
+        <w:t xml:space="preserve">{%p for </w:t>
+      </w:r>
+      <w:r>
+        <w:rPr>
+          <w:rFonts w:ascii="Times New Roman" w:hAnsi="Times New Roman" w:cs="Times New Roman"/>
+          <w:sz w:val="24"/>
+          <w:szCs w:val="24"/>
+        </w:rPr>
+        <w:t xml:space="preserve">plaintiff </w:t>
       </w:r>
       <w:r>
         <w:rPr>
@@ -1184,15 +1236,7 @@
           <w:sz w:val="24"/>
           <w:szCs w:val="24"/>
         </w:rPr>
-        <w:t>plaintiff</w:t>
-      </w:r>
-      <w:r>
-        <w:rPr>
-          <w:rFonts w:ascii="Times New Roman" w:hAnsi="Times New Roman" w:cs="Times New Roman"/>
-          <w:sz w:val="24"/>
-          <w:szCs w:val="24"/>
-        </w:rPr>
-        <w:t xml:space="preserve">s </w:t>
+        <w:t xml:space="preserve">plaintiffs </w:t>
       </w:r>
       <w:r>
         <w:rPr>
@@ -1213,6 +1257,7 @@
           <w:szCs w:val="24"/>
         </w:rPr>
       </w:pPr>
+      <w:proofErr w:type="gramStart"/>
       <w:r>
         <w:rPr>
           <w:rFonts w:ascii="Times New Roman" w:hAnsi="Times New Roman" w:cs="Times New Roman"/>
@@ -1221,6 +1266,7 @@
         </w:rPr>
         <w:t xml:space="preserve">{{ </w:t>
       </w:r>
+      <w:proofErr w:type="spellStart"/>
       <w:r>
         <w:rPr>
           <w:rFonts w:ascii="Times New Roman" w:hAnsi="Times New Roman" w:cs="Times New Roman"/>
@@ -1229,6 +1275,7 @@
         </w:rPr>
         <w:t>plaintiff</w:t>
       </w:r>
+      <w:proofErr w:type="gramEnd"/>
       <w:r>
         <w:rPr>
           <w:rFonts w:ascii="Times New Roman" w:hAnsi="Times New Roman" w:cs="Times New Roman"/>
@@ -1243,15 +1290,16 @@
           <w:sz w:val="24"/>
           <w:szCs w:val="24"/>
         </w:rPr>
-        <w:t>name }}</w:t>
-      </w:r>
-      <w:r>
-        <w:rPr>
-          <w:rFonts w:ascii="Times New Roman" w:hAnsi="Times New Roman" w:cs="Times New Roman"/>
-          <w:sz w:val="24"/>
-          <w:szCs w:val="24"/>
-        </w:rPr>
-        <w:t xml:space="preserve"> </w:t>
+        <w:t>address_block</w:t>
+      </w:r>
+      <w:proofErr w:type="spellEnd"/>
+      <w:r>
+        <w:rPr>
+          <w:rFonts w:ascii="Times New Roman" w:hAnsi="Times New Roman" w:cs="Times New Roman"/>
+          <w:sz w:val="24"/>
+          <w:szCs w:val="24"/>
+        </w:rPr>
+        <w:t>() }}</w:t>
       </w:r>
     </w:p>
     <w:p>
@@ -1270,7 +1318,7 @@
           <w:sz w:val="24"/>
           <w:szCs w:val="24"/>
         </w:rPr>
-        <w:t xml:space="preserve">{{ </w:t>
+        <w:t xml:space="preserve">{%p </w:t>
       </w:r>
       <w:proofErr w:type="spellStart"/>
       <w:r>
@@ -1279,23 +1327,15 @@
           <w:sz w:val="24"/>
           <w:szCs w:val="24"/>
         </w:rPr>
-        <w:t>plaintiff</w:t>
-      </w:r>
-      <w:r>
-        <w:rPr>
-          <w:rFonts w:ascii="Times New Roman" w:hAnsi="Times New Roman" w:cs="Times New Roman"/>
-          <w:sz w:val="24"/>
-          <w:szCs w:val="24"/>
-        </w:rPr>
-        <w:t>.</w:t>
-      </w:r>
-      <w:r>
-        <w:rPr>
-          <w:rFonts w:ascii="Times New Roman" w:hAnsi="Times New Roman" w:cs="Times New Roman"/>
-          <w:sz w:val="24"/>
-          <w:szCs w:val="24"/>
-        </w:rPr>
-        <w:t>address_block</w:t>
+        <w:t>end</w:t>
+      </w:r>
+      <w:r>
+        <w:rPr>
+          <w:rFonts w:ascii="Times New Roman" w:hAnsi="Times New Roman" w:cs="Times New Roman"/>
+          <w:sz w:val="24"/>
+          <w:szCs w:val="24"/>
+        </w:rPr>
+        <w:t>for</w:t>
       </w:r>
       <w:proofErr w:type="spellEnd"/>
       <w:r>
@@ -1304,7 +1344,7 @@
           <w:sz w:val="24"/>
           <w:szCs w:val="24"/>
         </w:rPr>
-        <w:t>() }}</w:t>
+        <w:t xml:space="preserve"> %}</w:t>
       </w:r>
     </w:p>
     <w:p>
@@ -1317,40 +1357,6 @@
           <w:szCs w:val="24"/>
         </w:rPr>
       </w:pPr>
-      <w:r>
-        <w:rPr>
-          <w:rFonts w:ascii="Times New Roman" w:hAnsi="Times New Roman" w:cs="Times New Roman"/>
-          <w:sz w:val="24"/>
-          <w:szCs w:val="24"/>
-        </w:rPr>
-        <w:t xml:space="preserve">{%p </w:t>
-      </w:r>
-      <w:proofErr w:type="spellStart"/>
-      <w:r>
-        <w:rPr>
-          <w:rFonts w:ascii="Times New Roman" w:hAnsi="Times New Roman" w:cs="Times New Roman"/>
-          <w:sz w:val="24"/>
-          <w:szCs w:val="24"/>
-        </w:rPr>
-        <w:t>end</w:t>
-      </w:r>
-      <w:r>
-        <w:rPr>
-          <w:rFonts w:ascii="Times New Roman" w:hAnsi="Times New Roman" w:cs="Times New Roman"/>
-          <w:sz w:val="24"/>
-          <w:szCs w:val="24"/>
-        </w:rPr>
-        <w:t>for</w:t>
-      </w:r>
-      <w:proofErr w:type="spellEnd"/>
-      <w:r>
-        <w:rPr>
-          <w:rFonts w:ascii="Times New Roman" w:hAnsi="Times New Roman" w:cs="Times New Roman"/>
-          <w:sz w:val="24"/>
-          <w:szCs w:val="24"/>
-        </w:rPr>
-        <w:t xml:space="preserve"> %}</w:t>
-      </w:r>
     </w:p>
     <w:p>
       <w:pPr>
@@ -1362,6 +1368,40 @@
           <w:szCs w:val="24"/>
         </w:rPr>
       </w:pPr>
+      <w:r>
+        <w:rPr>
+          <w:rFonts w:ascii="Times New Roman" w:hAnsi="Times New Roman" w:cs="Times New Roman"/>
+          <w:sz w:val="24"/>
+          <w:szCs w:val="24"/>
+        </w:rPr>
+        <w:t xml:space="preserve">{%p if </w:t>
+      </w:r>
+      <w:proofErr w:type="spellStart"/>
+      <w:r>
+        <w:rPr>
+          <w:rFonts w:ascii="Times New Roman" w:hAnsi="Times New Roman" w:cs="Times New Roman"/>
+          <w:sz w:val="24"/>
+          <w:szCs w:val="24"/>
+        </w:rPr>
+        <w:t>plaintiff</w:t>
+      </w:r>
+      <w:r>
+        <w:rPr>
+          <w:rFonts w:ascii="Times New Roman" w:hAnsi="Times New Roman" w:cs="Times New Roman"/>
+          <w:sz w:val="24"/>
+          <w:szCs w:val="24"/>
+        </w:rPr>
+        <w:t>_has_attorney</w:t>
+      </w:r>
+      <w:proofErr w:type="spellEnd"/>
+      <w:r>
+        <w:rPr>
+          <w:rFonts w:ascii="Times New Roman" w:hAnsi="Times New Roman" w:cs="Times New Roman"/>
+          <w:sz w:val="24"/>
+          <w:szCs w:val="24"/>
+        </w:rPr>
+        <w:t xml:space="preserve"> %}</w:t>
+      </w:r>
     </w:p>
     <w:p>
       <w:pPr>
@@ -1379,7 +1419,7 @@
           <w:sz w:val="24"/>
           <w:szCs w:val="24"/>
         </w:rPr>
-        <w:t xml:space="preserve">{%p if </w:t>
+        <w:t xml:space="preserve">c/o {{ </w:t>
       </w:r>
       <w:proofErr w:type="spellStart"/>
       <w:r>
@@ -1388,15 +1428,7 @@
           <w:sz w:val="24"/>
           <w:szCs w:val="24"/>
         </w:rPr>
-        <w:t>plaintiff</w:t>
-      </w:r>
-      <w:r>
-        <w:rPr>
-          <w:rFonts w:ascii="Times New Roman" w:hAnsi="Times New Roman" w:cs="Times New Roman"/>
-          <w:sz w:val="24"/>
-          <w:szCs w:val="24"/>
-        </w:rPr>
-        <w:t>_has_attorney</w:t>
+        <w:t>attorney.address_block</w:t>
       </w:r>
       <w:proofErr w:type="spellEnd"/>
       <w:r>
@@ -1405,7 +1437,7 @@
           <w:sz w:val="24"/>
           <w:szCs w:val="24"/>
         </w:rPr>
-        <w:t xml:space="preserve"> %}</w:t>
+        <w:t>() }}</w:t>
       </w:r>
     </w:p>
     <w:p>
@@ -1424,32 +1456,18 @@
           <w:sz w:val="24"/>
           <w:szCs w:val="24"/>
         </w:rPr>
-        <w:t xml:space="preserve">c/o </w:t>
-      </w:r>
-      <w:r>
-        <w:rPr>
-          <w:rFonts w:ascii="Times New Roman" w:hAnsi="Times New Roman" w:cs="Times New Roman"/>
-          <w:sz w:val="24"/>
-          <w:szCs w:val="24"/>
-        </w:rPr>
-        <w:t>{{ attorney</w:t>
-      </w:r>
-      <w:r>
-        <w:rPr>
-          <w:rFonts w:ascii="Times New Roman" w:hAnsi="Times New Roman" w:cs="Times New Roman"/>
-          <w:sz w:val="24"/>
-          <w:szCs w:val="24"/>
-        </w:rPr>
-        <w:t>.</w:t>
-      </w:r>
-      <w:r>
-        <w:rPr>
-          <w:rFonts w:ascii="Times New Roman" w:hAnsi="Times New Roman" w:cs="Times New Roman"/>
-          <w:sz w:val="24"/>
-          <w:szCs w:val="24"/>
-        </w:rPr>
-        <w:t>name }}</w:t>
-      </w:r>
+        <w:t>{%p endif %}</w:t>
+      </w:r>
+    </w:p>
+    <w:p>
+      <w:pPr>
+        <w:spacing w:after="0" w:line="240" w:lineRule="auto"/>
+        <w:rPr>
+          <w:rFonts w:ascii="Times New Roman" w:hAnsi="Times New Roman" w:cs="Times New Roman"/>
+          <w:sz w:val="24"/>
+          <w:szCs w:val="24"/>
+        </w:rPr>
+      </w:pPr>
     </w:p>
     <w:p>
       <w:pPr>
@@ -1467,25 +1485,15 @@
           <w:sz w:val="24"/>
           <w:szCs w:val="24"/>
         </w:rPr>
-        <w:t xml:space="preserve">{{ </w:t>
-      </w:r>
-      <w:proofErr w:type="spellStart"/>
-      <w:r>
-        <w:rPr>
-          <w:rFonts w:ascii="Times New Roman" w:hAnsi="Times New Roman" w:cs="Times New Roman"/>
-          <w:sz w:val="24"/>
-          <w:szCs w:val="24"/>
-        </w:rPr>
-        <w:t>attorney.address_block</w:t>
-      </w:r>
-      <w:proofErr w:type="spellEnd"/>
-      <w:r>
-        <w:rPr>
-          <w:rFonts w:ascii="Times New Roman" w:hAnsi="Times New Roman" w:cs="Times New Roman"/>
-          <w:sz w:val="24"/>
-          <w:szCs w:val="24"/>
-        </w:rPr>
-        <w:t>() }}</w:t>
+        <w:t>To:</w:t>
+      </w:r>
+      <w:r>
+        <w:rPr>
+          <w:rFonts w:ascii="Times New Roman" w:hAnsi="Times New Roman" w:cs="Times New Roman"/>
+          <w:sz w:val="24"/>
+          <w:szCs w:val="24"/>
+        </w:rPr>
+        <w:t xml:space="preserve"> </w:t>
       </w:r>
     </w:p>
     <w:p>
@@ -1498,24 +1506,24 @@
           <w:szCs w:val="24"/>
         </w:rPr>
       </w:pPr>
-      <w:r>
-        <w:rPr>
-          <w:rFonts w:ascii="Times New Roman" w:hAnsi="Times New Roman" w:cs="Times New Roman"/>
-          <w:sz w:val="24"/>
-          <w:szCs w:val="24"/>
-        </w:rPr>
-        <w:t>{%p endif %}</w:t>
-      </w:r>
-    </w:p>
-    <w:p>
-      <w:pPr>
-        <w:spacing w:after="0" w:line="240" w:lineRule="auto"/>
-        <w:rPr>
-          <w:rFonts w:ascii="Times New Roman" w:hAnsi="Times New Roman" w:cs="Times New Roman"/>
-          <w:sz w:val="24"/>
-          <w:szCs w:val="24"/>
-        </w:rPr>
-      </w:pPr>
+      <w:proofErr w:type="gramStart"/>
+      <w:r>
+        <w:rPr>
+          <w:rFonts w:ascii="Times New Roman" w:hAnsi="Times New Roman" w:cs="Times New Roman"/>
+          <w:sz w:val="24"/>
+          <w:szCs w:val="24"/>
+        </w:rPr>
+        <w:t>{{ court</w:t>
+      </w:r>
+      <w:proofErr w:type="gramEnd"/>
+      <w:r>
+        <w:rPr>
+          <w:rFonts w:ascii="Times New Roman" w:hAnsi="Times New Roman" w:cs="Times New Roman"/>
+          <w:sz w:val="24"/>
+          <w:szCs w:val="24"/>
+        </w:rPr>
+        <w:t xml:space="preserve"> }}</w:t>
+      </w:r>
     </w:p>
     <w:p>
       <w:pPr>
@@ -1529,20 +1537,84 @@
       </w:pPr>
       <w:r>
         <w:rPr>
-          <w:rFonts w:ascii="Times New Roman" w:hAnsi="Times New Roman" w:cs="Times New Roman"/>
-          <w:sz w:val="24"/>
-          <w:szCs w:val="24"/>
-        </w:rPr>
-        <w:t>To:</w:t>
-      </w:r>
-      <w:r>
-        <w:rPr>
-          <w:rFonts w:ascii="Times New Roman" w:hAnsi="Times New Roman" w:cs="Times New Roman"/>
-          <w:sz w:val="24"/>
-          <w:szCs w:val="24"/>
-        </w:rPr>
-        <w:t xml:space="preserve"> </w:t>
-      </w:r>
+          <w:rFonts w:ascii="Times New Roman" w:eastAsia="Times New Roman" w:hAnsi="Times New Roman" w:cs="Times New Roman"/>
+          <w:sz w:val="24"/>
+          <w:szCs w:val="24"/>
+        </w:rPr>
+        <w:t>{{</w:t>
+      </w:r>
+      <w:proofErr w:type="spellStart"/>
+      <w:r>
+        <w:rPr>
+          <w:rFonts w:ascii="Times New Roman" w:eastAsia="Times New Roman" w:hAnsi="Times New Roman" w:cs="Times New Roman"/>
+          <w:sz w:val="24"/>
+          <w:szCs w:val="24"/>
+        </w:rPr>
+        <w:t>showifdef</w:t>
+      </w:r>
+      <w:proofErr w:type="spellEnd"/>
+      <w:r>
+        <w:rPr>
+          <w:rFonts w:ascii="Times New Roman" w:eastAsia="Times New Roman" w:hAnsi="Times New Roman" w:cs="Times New Roman"/>
+          <w:sz w:val="24"/>
+          <w:szCs w:val="24"/>
+        </w:rPr>
+        <w:t>(</w:t>
+      </w:r>
+      <w:r>
+        <w:rPr>
+          <w:rFonts w:ascii="Times New Roman" w:eastAsia="Times New Roman" w:hAnsi="Times New Roman" w:cs="Times New Roman"/>
+          <w:sz w:val="24"/>
+          <w:szCs w:val="24"/>
+        </w:rPr>
+        <w:t>‘</w:t>
+      </w:r>
+      <w:proofErr w:type="spellStart"/>
+      <w:proofErr w:type="gramStart"/>
+      <w:r>
+        <w:rPr>
+          <w:rFonts w:ascii="Times New Roman" w:hAnsi="Times New Roman" w:cs="Times New Roman"/>
+          <w:sz w:val="24"/>
+          <w:szCs w:val="24"/>
+        </w:rPr>
+        <w:t>court.</w:t>
+      </w:r>
+      <w:r>
+        <w:rPr>
+          <w:rFonts w:ascii="Times New Roman" w:hAnsi="Times New Roman" w:cs="Times New Roman"/>
+          <w:sz w:val="24"/>
+          <w:szCs w:val="24"/>
+        </w:rPr>
+        <w:t>address</w:t>
+      </w:r>
+      <w:proofErr w:type="spellEnd"/>
+      <w:proofErr w:type="gramEnd"/>
+      <w:r>
+        <w:rPr>
+          <w:rFonts w:ascii="Times New Roman" w:hAnsi="Times New Roman" w:cs="Times New Roman"/>
+          <w:sz w:val="24"/>
+          <w:szCs w:val="24"/>
+        </w:rPr>
+        <w:t>’)</w:t>
+      </w:r>
+      <w:r>
+        <w:rPr>
+          <w:rFonts w:ascii="Times New Roman" w:hAnsi="Times New Roman" w:cs="Times New Roman"/>
+          <w:sz w:val="24"/>
+          <w:szCs w:val="24"/>
+        </w:rPr>
+        <w:t xml:space="preserve"> }}</w:t>
+      </w:r>
+    </w:p>
+    <w:p>
+      <w:pPr>
+        <w:spacing w:after="0" w:line="240" w:lineRule="auto"/>
+        <w:rPr>
+          <w:rFonts w:ascii="Times New Roman" w:hAnsi="Times New Roman" w:cs="Times New Roman"/>
+          <w:sz w:val="24"/>
+          <w:szCs w:val="24"/>
+        </w:rPr>
+      </w:pPr>
     </w:p>
     <w:p>
       <w:pPr>
@@ -1560,7 +1632,7 @@
           <w:sz w:val="24"/>
           <w:szCs w:val="24"/>
         </w:rPr>
-        <w:t>{{ court }}</w:t>
+        <w:t xml:space="preserve">To: </w:t>
       </w:r>
     </w:p>
     <w:p>
@@ -1573,66 +1645,41 @@
           <w:szCs w:val="24"/>
         </w:rPr>
       </w:pPr>
-      <w:r>
-        <w:rPr>
-          <w:rFonts w:ascii="Times New Roman" w:eastAsia="Times New Roman" w:hAnsi="Times New Roman" w:cs="Times New Roman"/>
-          <w:sz w:val="24"/>
-          <w:szCs w:val="24"/>
-        </w:rPr>
-        <w:t>{{</w:t>
-      </w:r>
-      <w:proofErr w:type="spellStart"/>
-      <w:r>
-        <w:rPr>
-          <w:rFonts w:ascii="Times New Roman" w:eastAsia="Times New Roman" w:hAnsi="Times New Roman" w:cs="Times New Roman"/>
-          <w:sz w:val="24"/>
-          <w:szCs w:val="24"/>
-        </w:rPr>
-        <w:t>showifdef</w:t>
-      </w:r>
-      <w:proofErr w:type="spellEnd"/>
-      <w:r>
-        <w:rPr>
-          <w:rFonts w:ascii="Times New Roman" w:eastAsia="Times New Roman" w:hAnsi="Times New Roman" w:cs="Times New Roman"/>
-          <w:sz w:val="24"/>
-          <w:szCs w:val="24"/>
-        </w:rPr>
-        <w:t>(</w:t>
-      </w:r>
-      <w:r>
-        <w:rPr>
-          <w:rFonts w:ascii="Times New Roman" w:eastAsia="Times New Roman" w:hAnsi="Times New Roman" w:cs="Times New Roman"/>
-          <w:sz w:val="24"/>
-          <w:szCs w:val="24"/>
-        </w:rPr>
-        <w:t>‘</w:t>
-      </w:r>
-      <w:proofErr w:type="spellStart"/>
-      <w:r>
-        <w:rPr>
-          <w:rFonts w:ascii="Times New Roman" w:hAnsi="Times New Roman" w:cs="Times New Roman"/>
-          <w:sz w:val="24"/>
-          <w:szCs w:val="24"/>
-        </w:rPr>
-        <w:t>court.</w:t>
-      </w:r>
-      <w:r>
-        <w:rPr>
-          <w:rFonts w:ascii="Times New Roman" w:hAnsi="Times New Roman" w:cs="Times New Roman"/>
-          <w:sz w:val="24"/>
-          <w:szCs w:val="24"/>
-        </w:rPr>
-        <w:t>address</w:t>
-      </w:r>
-      <w:proofErr w:type="spellEnd"/>
-      <w:r>
-        <w:rPr>
-          <w:rFonts w:ascii="Times New Roman" w:hAnsi="Times New Roman" w:cs="Times New Roman"/>
-          <w:sz w:val="24"/>
-          <w:szCs w:val="24"/>
-        </w:rPr>
-        <w:t>’)</w:t>
-      </w:r>
+      <w:proofErr w:type="gramStart"/>
+      <w:r>
+        <w:rPr>
+          <w:rFonts w:ascii="Times New Roman" w:hAnsi="Times New Roman" w:cs="Times New Roman"/>
+          <w:sz w:val="24"/>
+          <w:szCs w:val="24"/>
+        </w:rPr>
+        <w:lastRenderedPageBreak/>
+        <w:t>{{ transfer_</w:t>
+      </w:r>
+      <w:r>
+        <w:rPr>
+          <w:rFonts w:ascii="Times New Roman" w:hAnsi="Times New Roman" w:cs="Times New Roman"/>
+          <w:sz w:val="24"/>
+          <w:szCs w:val="24"/>
+        </w:rPr>
+        <w:t>court</w:t>
+      </w:r>
+      <w:r>
+        <w:rPr>
+          <w:rFonts w:ascii="Times New Roman" w:hAnsi="Times New Roman" w:cs="Times New Roman"/>
+          <w:sz w:val="24"/>
+          <w:szCs w:val="24"/>
+        </w:rPr>
+        <w:t>.</w:t>
+      </w:r>
+      <w:r>
+        <w:rPr>
+          <w:rFonts w:ascii="Times New Roman" w:hAnsi="Times New Roman" w:cs="Times New Roman"/>
+          <w:sz w:val="24"/>
+          <w:szCs w:val="24"/>
+        </w:rPr>
+        <w:t>name</w:t>
+      </w:r>
+      <w:proofErr w:type="gramEnd"/>
       <w:r>
         <w:rPr>
           <w:rFonts w:ascii="Times New Roman" w:hAnsi="Times New Roman" w:cs="Times New Roman"/>
@@ -1641,16 +1688,6 @@
         </w:rPr>
         <w:t xml:space="preserve"> }}</w:t>
       </w:r>
-    </w:p>
-    <w:p>
-      <w:pPr>
-        <w:spacing w:after="0" w:line="240" w:lineRule="auto"/>
-        <w:rPr>
-          <w:rFonts w:ascii="Times New Roman" w:hAnsi="Times New Roman" w:cs="Times New Roman"/>
-          <w:sz w:val="24"/>
-          <w:szCs w:val="24"/>
-        </w:rPr>
-      </w:pPr>
     </w:p>
     <w:p>
       <w:pPr>
@@ -1662,69 +1699,7 @@
           <w:szCs w:val="24"/>
         </w:rPr>
       </w:pPr>
-      <w:r>
-        <w:rPr>
-          <w:rFonts w:ascii="Times New Roman" w:hAnsi="Times New Roman" w:cs="Times New Roman"/>
-          <w:sz w:val="24"/>
-          <w:szCs w:val="24"/>
-        </w:rPr>
-        <w:lastRenderedPageBreak/>
-        <w:t xml:space="preserve">To: </w:t>
-      </w:r>
-    </w:p>
-    <w:p>
-      <w:pPr>
-        <w:keepLines/>
-        <w:spacing w:after="0" w:line="240" w:lineRule="auto"/>
-        <w:rPr>
-          <w:rFonts w:ascii="Times New Roman" w:hAnsi="Times New Roman" w:cs="Times New Roman"/>
-          <w:sz w:val="24"/>
-          <w:szCs w:val="24"/>
-        </w:rPr>
-      </w:pPr>
-      <w:r>
-        <w:rPr>
-          <w:rFonts w:ascii="Times New Roman" w:hAnsi="Times New Roman" w:cs="Times New Roman"/>
-          <w:sz w:val="24"/>
-          <w:szCs w:val="24"/>
-        </w:rPr>
-        <w:t>{{ transfer_</w:t>
-      </w:r>
-      <w:r>
-        <w:rPr>
-          <w:rFonts w:ascii="Times New Roman" w:hAnsi="Times New Roman" w:cs="Times New Roman"/>
-          <w:sz w:val="24"/>
-          <w:szCs w:val="24"/>
-        </w:rPr>
-        <w:t>court</w:t>
-      </w:r>
-      <w:r>
-        <w:rPr>
-          <w:rFonts w:ascii="Times New Roman" w:hAnsi="Times New Roman" w:cs="Times New Roman"/>
-          <w:sz w:val="24"/>
-          <w:szCs w:val="24"/>
-        </w:rPr>
-        <w:t>.</w:t>
-      </w:r>
-      <w:r>
-        <w:rPr>
-          <w:rFonts w:ascii="Times New Roman" w:hAnsi="Times New Roman" w:cs="Times New Roman"/>
-          <w:sz w:val="24"/>
-          <w:szCs w:val="24"/>
-        </w:rPr>
-        <w:t>name }}</w:t>
-      </w:r>
-    </w:p>
-    <w:p>
-      <w:pPr>
-        <w:keepLines/>
-        <w:spacing w:after="0" w:line="240" w:lineRule="auto"/>
-        <w:rPr>
-          <w:rFonts w:ascii="Times New Roman" w:hAnsi="Times New Roman" w:cs="Times New Roman"/>
-          <w:sz w:val="24"/>
-          <w:szCs w:val="24"/>
-        </w:rPr>
-      </w:pPr>
+      <w:proofErr w:type="gramStart"/>
       <w:r>
         <w:rPr>
           <w:rFonts w:ascii="Times New Roman" w:eastAsia="Times New Roman" w:hAnsi="Times New Roman" w:cs="Times New Roman"/>
@@ -1751,6 +1726,7 @@
         <w:t>showifdef</w:t>
       </w:r>
       <w:proofErr w:type="spellEnd"/>
+      <w:proofErr w:type="gramEnd"/>
       <w:r>
         <w:rPr>
           <w:rFonts w:ascii="Times New Roman" w:eastAsia="Times New Roman" w:hAnsi="Times New Roman" w:cs="Times New Roman"/>
@@ -1992,7 +1968,7 @@
     <w:lsdException w:name="Table Web 2" w:semiHidden="1" w:unhideWhenUsed="1"/>
     <w:lsdException w:name="Table Web 3" w:semiHidden="1" w:unhideWhenUsed="1"/>
     <w:lsdException w:name="Balloon Text" w:semiHidden="1" w:unhideWhenUsed="1"/>
-    <w:lsdException w:name="Table Grid" w:semiHidden="1" w:uiPriority="59" w:unhideWhenUsed="1"/>
+    <w:lsdException w:name="Table Grid" w:uiPriority="59"/>
     <w:lsdException w:name="Table Theme" w:semiHidden="1" w:unhideWhenUsed="1"/>
     <w:lsdException w:name="Placeholder Text" w:semiHidden="1"/>
     <w:lsdException w:name="No Spacing" w:uiPriority="1" w:qFormat="1"/>
@@ -2222,6 +2198,7 @@
   <w:style w:type="character" w:default="1" w:styleId="DefaultParagraphFont">
     <w:name w:val="Default Paragraph Font"/>
     <w:uiPriority w:val="1"/>
+    <w:semiHidden/>
     <w:unhideWhenUsed/>
   </w:style>
   <w:style w:type="table" w:default="1" w:styleId="TableNormal">

</xml_diff>